<commit_message>
ske j'ai fait pour le moment
</commit_message>
<xml_diff>
--- a/doc/Rapport/Rapport.docx
+++ b/doc/Rapport/Rapport.docx
@@ -409,12 +409,21 @@
                                 <w:szCs w:val="28"/>
                               </w:rPr>
                             </w:pPr>
+                            <w:proofErr w:type="spellStart"/>
                             <w:r>
                               <w:rPr>
                                 <w:sz w:val="28"/>
                                 <w:szCs w:val="28"/>
                               </w:rPr>
-                              <w:t>Polytech Tours 2012-2013</w:t>
+                              <w:t>Polytech</w:t>
+                            </w:r>
+                            <w:proofErr w:type="spellEnd"/>
+                            <w:r>
+                              <w:rPr>
+                                <w:sz w:val="28"/>
+                                <w:szCs w:val="28"/>
+                              </w:rPr>
+                              <w:t xml:space="preserve"> Tours 2012-2013</w:t>
                             </w:r>
                           </w:p>
                           <w:p>
@@ -545,12 +554,21 @@
                           <w:szCs w:val="28"/>
                         </w:rPr>
                       </w:pPr>
+                      <w:proofErr w:type="spellStart"/>
                       <w:r>
                         <w:rPr>
                           <w:sz w:val="28"/>
                           <w:szCs w:val="28"/>
                         </w:rPr>
-                        <w:t>Polytech Tours 2012-2013</w:t>
+                        <w:t>Polytech</w:t>
+                      </w:r>
+                      <w:proofErr w:type="spellEnd"/>
+                      <w:r>
+                        <w:rPr>
+                          <w:sz w:val="28"/>
+                          <w:szCs w:val="28"/>
+                        </w:rPr>
+                        <w:t xml:space="preserve"> Tours 2012-2013</w:t>
                       </w:r>
                     </w:p>
                     <w:p>
@@ -850,21 +868,7 @@
             <w:rStyle w:val="Lienhypertexte"/>
             <w:noProof/>
           </w:rPr>
-          <w:t xml:space="preserve">Description </w:t>
-        </w:r>
-        <w:r>
-          <w:rPr>
-            <w:rStyle w:val="Lienhypertexte"/>
-            <w:noProof/>
-          </w:rPr>
-          <w:t>L</w:t>
-        </w:r>
-        <w:r>
-          <w:rPr>
-            <w:rStyle w:val="Lienhypertexte"/>
-            <w:noProof/>
-          </w:rPr>
-          <w:t>-Système</w:t>
+          <w:t>Description L-Système</w:t>
         </w:r>
         <w:r>
           <w:rPr>
@@ -2844,7 +2848,19 @@
         <w:rPr>
           <w:noProof/>
         </w:rPr>
-        <w:t>Système</w:t>
+        <w:t>Syst</w:t>
+      </w:r>
+      <w:r>
+        <w:rPr>
+          <w:noProof/>
+        </w:rPr>
+        <w:t>è</w:t>
+      </w:r>
+      <w:r>
+        <w:rPr>
+          <w:noProof/>
+        </w:rPr>
+        <w:t>me</w:t>
       </w:r>
       <w:bookmarkEnd w:id="0"/>
     </w:p>
@@ -2855,6 +2871,14 @@
       <w:r>
         <w:tab/>
       </w:r>
+      <w:r>
+        <w:t>Notre projet repose sur la visualisation d’interprétations de L-Systèmes. Dans cette partie, nous allons décrire ce qu’est une grammaire L-Système.</w:t>
+      </w:r>
+    </w:p>
+    <w:p>
+      <w:pPr>
+        <w:ind w:left="0"/>
+      </w:pPr>
     </w:p>
     <w:p>
       <w:pPr>
@@ -2870,6 +2894,347 @@
       <w:pPr>
         <w:ind w:left="0"/>
       </w:pPr>
+      <w:r>
+        <w:tab/>
+        <w:t>Les grammaires L-Systèmes sont des spécialisations des grammaires formelles. Elles ont été inventées par le</w:t>
+      </w:r>
+      <w:r>
+        <w:t xml:space="preserve"> biologiste hongrois </w:t>
+      </w:r>
+      <w:proofErr w:type="spellStart"/>
+      <w:r>
+        <w:t>Aristid</w:t>
+      </w:r>
+      <w:proofErr w:type="spellEnd"/>
+      <w:r>
+        <w:t xml:space="preserve"> </w:t>
+      </w:r>
+      <w:proofErr w:type="spellStart"/>
+      <w:r>
+        <w:t>Lindenmayer</w:t>
+      </w:r>
+      <w:proofErr w:type="spellEnd"/>
+      <w:r>
+        <w:t xml:space="preserve"> (et sont parfois appelées </w:t>
+      </w:r>
+      <w:proofErr w:type="spellStart"/>
+      <w:r>
+        <w:t>Lindenmayer</w:t>
+      </w:r>
+      <w:proofErr w:type="spellEnd"/>
+      <w:r>
+        <w:t xml:space="preserve"> systèmes). Ces grammaires ont la particularité d’utiliser un développement parallèle lors de l’application de règles sur un mot : lors de l’utilisation en production, on utilise à chaque étape l’ensemble des règles applicables sur le mot</w:t>
+      </w:r>
+      <w:r>
+        <w:t xml:space="preserve"> alors que dans les grammaires de Chomsky, on n’applique qu’une règle par étape. Cela permet de simuler des comportements complexes que l’on peut retrouver dans la nature, comme la division cellulaire (voir ci-dessous) ou la pousse d’arbres. </w:t>
+      </w:r>
+    </w:p>
+    <w:p>
+      <w:pPr>
+        <w:ind w:left="0"/>
+      </w:pPr>
+      <w:r>
+        <w:tab/>
+        <w:t>Si l’on veut simuler la division cellulaire à l’aide d’une telle grammaire, on pourrait partir d’un axiome "O"</w:t>
+      </w:r>
+      <w:r>
+        <w:t xml:space="preserve"> (qui représente une cellule) et utiliser une règle qui change tous les "O" en "OO" (modélisant ainsi la division d'une cellule). On obtiendrait alors :</w:t>
+      </w:r>
+    </w:p>
+    <w:p>
+      <w:pPr>
+        <w:pStyle w:val="Paragraphedeliste"/>
+        <w:numPr>
+          <w:ilvl w:val="0"/>
+          <w:numId w:val="6"/>
+        </w:numPr>
+      </w:pPr>
+      <w:r>
+        <w:t>Étape</w:t>
+      </w:r>
+      <w:r>
+        <w:t xml:space="preserve"> 1 : </w:t>
+      </w:r>
+      <w:r>
+        <w:t>O</w:t>
+      </w:r>
+    </w:p>
+    <w:p>
+      <w:pPr>
+        <w:pStyle w:val="Paragraphedeliste"/>
+        <w:numPr>
+          <w:ilvl w:val="0"/>
+          <w:numId w:val="6"/>
+        </w:numPr>
+      </w:pPr>
+      <w:r>
+        <w:t>Étape 2 : OO</w:t>
+      </w:r>
+    </w:p>
+    <w:p>
+      <w:pPr>
+        <w:pStyle w:val="Paragraphedeliste"/>
+        <w:numPr>
+          <w:ilvl w:val="0"/>
+          <w:numId w:val="6"/>
+        </w:numPr>
+      </w:pPr>
+      <w:r>
+        <w:t>Étape 3 : OOOO</w:t>
+      </w:r>
+    </w:p>
+    <w:p>
+      <w:pPr>
+        <w:pStyle w:val="Paragraphedeliste"/>
+        <w:numPr>
+          <w:ilvl w:val="0"/>
+          <w:numId w:val="6"/>
+        </w:numPr>
+      </w:pPr>
+      <w:r>
+        <w:t>Étape 4 : OOOOOOOO</w:t>
+      </w:r>
+    </w:p>
+    <w:p>
+      <w:pPr>
+        <w:pStyle w:val="Paragraphedeliste"/>
+        <w:numPr>
+          <w:ilvl w:val="0"/>
+          <w:numId w:val="6"/>
+        </w:numPr>
+      </w:pPr>
+      <w:r>
+        <w:t>…</w:t>
+      </w:r>
+    </w:p>
+    <w:p>
+      <w:pPr>
+        <w:ind w:left="0" w:firstLine="720"/>
+      </w:pPr>
+      <w:r>
+        <w:t>Cette modélisation se comprend facilement juste en lisant la production de la grammaire. Cela n'est pas le cas de la simulation de pousse d'arbre qui nécessite une interprétation spécifique de la grammaire (appelée interprétation de la tortue) qui permet de représenter les symboles produits dans une visualisation compréhensible par l'homme. C'est le but de notre projet.</w:t>
+      </w:r>
+    </w:p>
+    <w:p>
+      <w:pPr>
+        <w:ind w:left="0"/>
+      </w:pPr>
+    </w:p>
+    <w:p>
+      <w:pPr>
+        <w:ind w:left="0" w:firstLine="720"/>
+      </w:pPr>
+      <w:r>
+        <w:t>De par leurs spécificités, les grammaires L-Systèmes sont généralement utilisées en production, à l'inverse des grammaires de Chomsky qui sont plutôt utilisées en vérification.</w:t>
+      </w:r>
+      <w:r>
+        <w:t xml:space="preserve"> L'application des L-Systèmes dans la réalité virtuelle permet de générer des environnements réalistes et détaillés en insérant des arbres générés à l'aide d'une grammaire. L'intérêt étant ici de disposer d'une grande quantité d'arbres</w:t>
+      </w:r>
+      <w:r>
+        <w:t xml:space="preserve"> différents sans pour autant avoir à modéliser tous les arbres directement. Ceux-ci seront automatiquement générés.</w:t>
+      </w:r>
+    </w:p>
+    <w:p>
+      <w:pPr>
+        <w:ind w:left="0" w:firstLine="720"/>
+      </w:pPr>
+      <w:r>
+        <w:t>Afin de pouvoir utiliser pleinement une grammaire L-Système, il faut pouvoir la définir. Une telle grammaire est composée de :</w:t>
+      </w:r>
+    </w:p>
+    <w:p>
+      <w:pPr>
+        <w:pStyle w:val="Paragraphedeliste"/>
+        <w:numPr>
+          <w:ilvl w:val="0"/>
+          <w:numId w:val="6"/>
+        </w:numPr>
+      </w:pPr>
+      <w:r>
+        <w:t>Un ensemble de symboles utilisables (appelé "V") qui seront tous les symboles pouvant apparaître dans les mots produits par la grammaire. Cet ensemble est généralement coupé en deux sous-parties :</w:t>
+      </w:r>
+    </w:p>
+    <w:p>
+      <w:pPr>
+        <w:pStyle w:val="Paragraphedeliste"/>
+        <w:numPr>
+          <w:ilvl w:val="1"/>
+          <w:numId w:val="6"/>
+        </w:numPr>
+      </w:pPr>
+      <w:r>
+        <w:t>L'ensemble des symboles constants qui ne peuvent pas être modifiés par une règle de réécriture</w:t>
+      </w:r>
+    </w:p>
+    <w:p>
+      <w:pPr>
+        <w:pStyle w:val="Paragraphedeliste"/>
+        <w:numPr>
+          <w:ilvl w:val="1"/>
+          <w:numId w:val="6"/>
+        </w:numPr>
+      </w:pPr>
+      <w:r>
+        <w:t>L'ensemble des symboles modifiables qui ont au moins une règle de réécriture qui leur sont associée.</w:t>
+      </w:r>
+      <w:r>
+        <w:t xml:space="preserve"> </w:t>
+      </w:r>
+    </w:p>
+    <w:p>
+      <w:pPr>
+        <w:pStyle w:val="Paragraphedeliste"/>
+        <w:numPr>
+          <w:ilvl w:val="0"/>
+          <w:numId w:val="6"/>
+        </w:numPr>
+      </w:pPr>
+      <w:r>
+        <w:t>Un axiome qui comporte un unique symbole faisant partie des symboles utilisables (généralement constant)</w:t>
+      </w:r>
+    </w:p>
+    <w:p>
+      <w:pPr>
+        <w:pStyle w:val="Paragraphedeliste"/>
+        <w:numPr>
+          <w:ilvl w:val="0"/>
+          <w:numId w:val="6"/>
+        </w:numPr>
+      </w:pPr>
+      <w:r>
+        <w:lastRenderedPageBreak/>
+        <w:t>Une liste de règles de réécritures qui permet de définir l'évolution des mots lors de l'application de ces règles sur l'axiome.</w:t>
+      </w:r>
+    </w:p>
+    <w:p>
+      <w:pPr>
+        <w:pStyle w:val="Paragraphedeliste"/>
+        <w:numPr>
+          <w:ilvl w:val="0"/>
+          <w:numId w:val="6"/>
+        </w:numPr>
+      </w:pPr>
+      <w:r>
+        <w:t>Éventuellement un angle qui définit l'angle entre les branches lors de l'interprétation de la tortue.</w:t>
+      </w:r>
+    </w:p>
+    <w:p>
+      <w:pPr>
+        <w:ind w:left="0" w:firstLine="720"/>
+      </w:pPr>
+      <w:r>
+        <w:t>Une règle de réécriture est composée de deux parties :</w:t>
+      </w:r>
+    </w:p>
+    <w:p>
+      <w:pPr>
+        <w:pStyle w:val="Paragraphedeliste"/>
+        <w:numPr>
+          <w:ilvl w:val="0"/>
+          <w:numId w:val="6"/>
+        </w:numPr>
+      </w:pPr>
+      <w:r>
+        <w:t>La partie gauche contient le symbole qui sera modifié par l'application de la règle ;</w:t>
+      </w:r>
+    </w:p>
+    <w:p>
+      <w:pPr>
+        <w:pStyle w:val="Paragraphedeliste"/>
+        <w:numPr>
+          <w:ilvl w:val="0"/>
+          <w:numId w:val="6"/>
+        </w:numPr>
+      </w:pPr>
+      <w:r>
+        <w:t>La partie droite contient l'ensemble des symboles qui viendront remplacer celui de la partie gauche.</w:t>
+      </w:r>
+    </w:p>
+    <w:p>
+      <w:pPr>
+        <w:ind w:left="0" w:firstLine="720"/>
+      </w:pPr>
+      <w:r>
+        <w:t xml:space="preserve">En plus de cela, le résultat de la production d'une grammaire dépend beaucoup du nombre d'itération que l'on souhaite appliquer. </w:t>
+      </w:r>
+      <w:r>
+        <w:t>Selon le nombre d'étapes, le mot final pourra être plus ou moins long et complexe, et donc l'arbre plus ou moins détaillé.</w:t>
+      </w:r>
+    </w:p>
+    <w:p>
+      <w:pPr>
+        <w:ind w:left="0" w:firstLine="720"/>
+      </w:pPr>
+      <w:r>
+        <w:t xml:space="preserve">Une règle ne peut modifier qu'un seul symbole. La partie gauche ne doit donc contenir qu'un seul symbole à modifier. Il est possible de supprimer un symbole en mettant en partie droite le symbole </w:t>
+      </w:r>
+      <w:r>
+        <w:t>"ε"</w:t>
+      </w:r>
+      <w:r>
+        <w:t>.</w:t>
+      </w:r>
+    </w:p>
+    <w:p>
+      <w:pPr>
+        <w:ind w:left="0" w:firstLine="720"/>
+      </w:pPr>
+      <w:r>
+        <w:t>Il existe plusieurs manières d'appliquer une règle à un symbole, et selon la manière, on peut modifier le type de la grammaire. Il existe deux catégories de grammaires : le déterminisme et la dépendance du contexte. Tous les L-Systèmes apparaissent dans ces deux catégories. Ainsi, une grammaire peut être déterministe et indépendante du contexte, ou déterministe et dépendante du contexte… On identifie ainsi 4 types différents de grammaires :</w:t>
+      </w:r>
+    </w:p>
+    <w:p>
+      <w:pPr>
+        <w:pStyle w:val="Paragraphedeliste"/>
+        <w:numPr>
+          <w:ilvl w:val="0"/>
+          <w:numId w:val="6"/>
+        </w:numPr>
+      </w:pPr>
+      <w:r>
+        <w:t>DOL : déterministe et indépendante du contexte ;</w:t>
+      </w:r>
+    </w:p>
+    <w:p>
+      <w:pPr>
+        <w:pStyle w:val="Paragraphedeliste"/>
+        <w:numPr>
+          <w:ilvl w:val="0"/>
+          <w:numId w:val="6"/>
+        </w:numPr>
+      </w:pPr>
+      <w:r>
+        <w:t>SOL : stochastique et indépendante du contexte ;</w:t>
+      </w:r>
+    </w:p>
+    <w:p>
+      <w:pPr>
+        <w:pStyle w:val="Paragraphedeliste"/>
+        <w:numPr>
+          <w:ilvl w:val="0"/>
+          <w:numId w:val="6"/>
+        </w:numPr>
+      </w:pPr>
+      <w:r>
+        <w:t>DIL : déterministe et dépendante du contexte ;</w:t>
+      </w:r>
+    </w:p>
+    <w:p>
+      <w:pPr>
+        <w:pStyle w:val="Paragraphedeliste"/>
+        <w:numPr>
+          <w:ilvl w:val="0"/>
+          <w:numId w:val="6"/>
+        </w:numPr>
+      </w:pPr>
+      <w:r>
+        <w:t>SIL : stochastique et dépendante du contexte.</w:t>
+      </w:r>
+    </w:p>
+    <w:p>
+      <w:pPr>
+        <w:ind w:left="0"/>
+      </w:pPr>
     </w:p>
     <w:p>
       <w:pPr>
@@ -2883,6 +3248,39 @@
     </w:p>
     <w:p>
       <w:pPr>
+        <w:ind w:left="0" w:firstLine="720"/>
+      </w:pPr>
+      <w:r>
+        <w:t xml:space="preserve">Le déterminisme </w:t>
+      </w:r>
+      <w:r>
+        <w:t xml:space="preserve">permet de créer des grammaires qui seront constantes dans la production à partir d'un axiome donné, ou au contraire qui pourront générer différents résultats avec la même configuration de base. Les grammaires stochastiques permettent ainsi de générer des arbres </w:t>
+      </w:r>
+      <w:r>
+        <w:t>différents à chaque fois, sans pour autant changer de grammaires. Cela est particulièrement pratique dans un jeu vidéo par exemple, ou un grand nombre d'arbres peuvent être gén</w:t>
+      </w:r>
+      <w:r>
+        <w:t>érés lors de la création d'un n</w:t>
+      </w:r>
+      <w:r>
+        <w:t>iveau.</w:t>
+      </w:r>
+    </w:p>
+    <w:p>
+      <w:pPr>
+        <w:ind w:left="0" w:firstLine="720"/>
+      </w:pPr>
+      <w:r>
+        <w:t xml:space="preserve">Dans les grammaires déterministes, il ne peut y avoir au maximum qu'une seule règle de réécriture pour un symbole donné. </w:t>
+      </w:r>
+      <w:r>
+        <w:t>Ainsi, à chaque fois que le symbole est rencontré, il est toujours remplacé par la même séquence. Une grammaire déterministe est noté "D-L"</w:t>
+      </w:r>
+      <w:bookmarkStart w:id="3" w:name="_GoBack"/>
+      <w:bookmarkEnd w:id="3"/>
+    </w:p>
+    <w:p>
+      <w:pPr>
         <w:ind w:left="0"/>
       </w:pPr>
     </w:p>
@@ -2890,11 +3288,11 @@
       <w:pPr>
         <w:pStyle w:val="Titre2"/>
       </w:pPr>
-      <w:bookmarkStart w:id="3" w:name="_Toc354567058"/>
+      <w:bookmarkStart w:id="4" w:name="_Toc354567058"/>
       <w:r>
         <w:t>Dépendance du contexte</w:t>
       </w:r>
-      <w:bookmarkEnd w:id="3"/>
+      <w:bookmarkEnd w:id="4"/>
     </w:p>
     <w:p>
       <w:pPr>
@@ -2914,22 +3312,27 @@
       <w:r>
         <w:br w:type="page"/>
       </w:r>
-      <w:bookmarkStart w:id="4" w:name="_Toc354567059"/>
+      <w:bookmarkStart w:id="5" w:name="_Toc354567059"/>
+      <w:proofErr w:type="spellStart"/>
       <w:r>
         <w:lastRenderedPageBreak/>
-        <w:t>Parser et générateur</w:t>
-      </w:r>
-      <w:bookmarkEnd w:id="4"/>
+        <w:t>Parser</w:t>
+      </w:r>
+      <w:proofErr w:type="spellEnd"/>
+      <w:r>
+        <w:t xml:space="preserve"> et générateur</w:t>
+      </w:r>
+      <w:bookmarkEnd w:id="5"/>
     </w:p>
     <w:p>
       <w:pPr>
         <w:pStyle w:val="Titre2"/>
       </w:pPr>
-      <w:bookmarkStart w:id="5" w:name="_Toc354567060"/>
+      <w:bookmarkStart w:id="6" w:name="_Toc354567060"/>
       <w:r>
         <w:t>les fichiers de règles</w:t>
       </w:r>
-      <w:bookmarkEnd w:id="5"/>
+      <w:bookmarkEnd w:id="6"/>
     </w:p>
     <w:p>
       <w:pPr>
@@ -2940,11 +3343,11 @@
       <w:pPr>
         <w:pStyle w:val="Titre2"/>
       </w:pPr>
-      <w:bookmarkStart w:id="6" w:name="_Toc354567061"/>
+      <w:bookmarkStart w:id="7" w:name="_Toc354567061"/>
       <w:r>
         <w:t>la génération des symboles</w:t>
       </w:r>
-      <w:bookmarkEnd w:id="6"/>
+      <w:bookmarkEnd w:id="7"/>
     </w:p>
     <w:p>
       <w:pPr>
@@ -2964,12 +3367,12 @@
       <w:r>
         <w:br w:type="page"/>
       </w:r>
-      <w:bookmarkStart w:id="7" w:name="_Toc354567062"/>
+      <w:bookmarkStart w:id="8" w:name="_Toc354567062"/>
       <w:r>
         <w:lastRenderedPageBreak/>
         <w:t>Tortue</w:t>
       </w:r>
-      <w:bookmarkEnd w:id="7"/>
+      <w:bookmarkEnd w:id="8"/>
     </w:p>
     <w:p>
       <w:pPr>
@@ -2980,11 +3383,11 @@
       <w:pPr>
         <w:pStyle w:val="Titre2"/>
       </w:pPr>
-      <w:bookmarkStart w:id="8" w:name="_Toc354567063"/>
+      <w:bookmarkStart w:id="9" w:name="_Toc354567063"/>
       <w:r>
         <w:t>Généralités</w:t>
       </w:r>
-      <w:bookmarkEnd w:id="8"/>
+      <w:bookmarkEnd w:id="9"/>
     </w:p>
     <w:p>
       <w:pPr>
@@ -3023,7 +3426,23 @@
         <w:t xml:space="preserve"> afin de permettre au moteur 3D de l’afficher à l’écran</w:t>
       </w:r>
       <w:r>
-        <w:t>. Pour les deux interprétations de la tortues existantes (Tube, Tree) le graphe de scène est construit de cette façon : lorsque l'on ajoute un tube ou une branche dans le graphe de scène, on créé un nouveau nœud qui se situe au bout de l'entité ajoutée. De cette façon, le prochain objet qui sera ajouté le sera au bout de l'objet précédent. Ce système permet aussi de mettre en place le système de sauvegarde de position et de restauration. Lorsque l'on souhaite sauvegarder la position courante on sauvegarde le nœud courant dans une pile. Pour restaurer la position il suffit de définir le nœud courant comme étant le premier nœud de la pile de sauvegarde.</w:t>
+        <w:t xml:space="preserve">. Pour les deux interprétations de la tortues existantes (Tube, </w:t>
+      </w:r>
+      <w:proofErr w:type="spellStart"/>
+      <w:r>
+        <w:t>Tree</w:t>
+      </w:r>
+      <w:proofErr w:type="spellEnd"/>
+      <w:r>
+        <w:t xml:space="preserve">) le graphe de scène est construit de cette façon : lorsque l'on ajoute un tube ou une branche dans le graphe de scène, </w:t>
+      </w:r>
+      <w:proofErr w:type="spellStart"/>
+      <w:r>
+        <w:t>on</w:t>
+      </w:r>
+      <w:proofErr w:type="spellEnd"/>
+      <w:r>
+        <w:t xml:space="preserve"> créé un nouveau nœud qui se situe au bout de l'entité ajoutée. De cette façon, le prochain objet qui sera ajouté le sera au bout de l'objet précédent. Ce système permet aussi de mettre en place le système de sauvegarde de position et de restauration. Lorsque l'on souhaite sauvegarder la position courante on sauvegarde le nœud courant dans une pile. Pour restaurer la position il suffit de définir le nœud courant comme étant le premier nœud de la pile de sauvegarde.</w:t>
       </w:r>
     </w:p>
     <w:p>
@@ -3032,7 +3451,15 @@
       </w:pPr>
       <w:r>
         <w:tab/>
-        <w:t>Néanmoins, cette architecturation du graphe de scène, bien que commune aux deux interprétations existantes, peut ne pas convenir à toutes les interprétations possible. Il faudra modifier ce système et en ajouter un</w:t>
+        <w:t xml:space="preserve">Néanmoins, cette </w:t>
+      </w:r>
+      <w:proofErr w:type="spellStart"/>
+      <w:r>
+        <w:t>architecturation</w:t>
+      </w:r>
+      <w:proofErr w:type="spellEnd"/>
+      <w:r>
+        <w:t xml:space="preserve"> du graphe de scène, bien que commune aux deux interprétations existantes, peut ne pas convenir à toutes les interprétations possible. Il faudra modifier ce système et en ajouter un</w:t>
       </w:r>
       <w:r>
         <w:t>e</w:t>
@@ -3050,11 +3477,11 @@
       <w:pPr>
         <w:pStyle w:val="Titre2"/>
       </w:pPr>
-      <w:bookmarkStart w:id="9" w:name="_Toc354567064"/>
+      <w:bookmarkStart w:id="10" w:name="_Toc354567064"/>
       <w:r>
         <w:t>Tube</w:t>
       </w:r>
-      <w:bookmarkEnd w:id="9"/>
+      <w:bookmarkEnd w:id="10"/>
     </w:p>
     <w:p>
       <w:pPr>
@@ -3062,7 +3489,14 @@
       </w:pPr>
       <w:r>
         <w:tab/>
-        <w:t xml:space="preserve">TubeTurle est l'interprétation de la tortue de base. Elle est capable de représenter toutes les listes de symboles qui ne contiennent que les symboles de base. Elle est très simple </w:t>
+      </w:r>
+      <w:proofErr w:type="spellStart"/>
+      <w:r>
+        <w:t>TubeTurle</w:t>
+      </w:r>
+      <w:proofErr w:type="spellEnd"/>
+      <w:r>
+        <w:t xml:space="preserve"> est l'interprétation de la tortue de base. Elle est capable de représenter toutes les listes de symboles qui ne contiennent que les symboles de base. Elle est très simple </w:t>
       </w:r>
       <w:r>
         <w:t>et</w:t>
@@ -3089,7 +3523,15 @@
       </w:pPr>
       <w:r>
         <w:tab/>
-        <w:t>Cette interprétation est historiquement la première et aussi la plus simple des deux. Elle a été conçue pour permettre une représentation la plus simple possible. Les objets dessinés sont donc des lignes 3D : des cylindres ou tubes. La conception de cette interprétation a permis de mettre en avant l'architecturation du graphe de scène expliqué plus haut. L'interprétation de la tortue est capable de réaliser les actions suivantes selon les symboles à interpréter :</w:t>
+        <w:t>Cette interprétation est historiquement la première et aussi la plus simple des deux. Elle a été conçue pour permettre une représentation la plus simple possible. Les objets dessinés sont donc des lignes 3D : des cylindres ou tubes. La conception de cette interprétation a permis de mettre en avant l'</w:t>
+      </w:r>
+      <w:proofErr w:type="spellStart"/>
+      <w:r>
+        <w:t>architecturation</w:t>
+      </w:r>
+      <w:proofErr w:type="spellEnd"/>
+      <w:r>
+        <w:t xml:space="preserve"> du graphe de scène expliqué plus haut. L'interprétation de la tortue est capable de réaliser les actions suivantes selon les symboles à interpréter :</w:t>
       </w:r>
     </w:p>
     <w:p>
@@ -3173,7 +3615,15 @@
       </w:pPr>
       <w:r>
         <w:tab/>
-        <w:t>La sauvegarde la position courante utilise une pile de nœud. A chaque appel de l'action de sauvegarde on ajoute le nœud courant dans la pile de sauvegarde.</w:t>
+        <w:t xml:space="preserve">La sauvegarde la position courante utilise une pile de nœud. </w:t>
+      </w:r>
+      <w:proofErr w:type="spellStart"/>
+      <w:r>
+        <w:t>A</w:t>
+      </w:r>
+      <w:proofErr w:type="spellEnd"/>
+      <w:r>
+        <w:t xml:space="preserve"> chaque appel de l'action de sauvegarde on ajoute le nœud courant dans la pile de sauvegarde.</w:t>
       </w:r>
       <w:r>
         <w:tab/>
@@ -3373,11 +3823,13 @@
       <w:pPr>
         <w:pStyle w:val="Titre2"/>
       </w:pPr>
-      <w:bookmarkStart w:id="10" w:name="_Toc354567065"/>
+      <w:bookmarkStart w:id="11" w:name="_Toc354567065"/>
+      <w:proofErr w:type="spellStart"/>
       <w:r>
         <w:t>Tree</w:t>
       </w:r>
-      <w:bookmarkEnd w:id="10"/>
+      <w:bookmarkEnd w:id="11"/>
+      <w:proofErr w:type="spellEnd"/>
     </w:p>
     <w:p>
       <w:pPr>
@@ -3387,7 +3839,23 @@
         <w:t>L’interprétation de la</w:t>
       </w:r>
       <w:r>
-        <w:t xml:space="preserve"> tortue Tree Turtle utilise </w:t>
+        <w:t xml:space="preserve"> tortue </w:t>
+      </w:r>
+      <w:proofErr w:type="spellStart"/>
+      <w:r>
+        <w:t>Tree</w:t>
+      </w:r>
+      <w:proofErr w:type="spellEnd"/>
+      <w:r>
+        <w:t xml:space="preserve"> </w:t>
+      </w:r>
+      <w:proofErr w:type="spellStart"/>
+      <w:r>
+        <w:t>Turtle</w:t>
+      </w:r>
+      <w:proofErr w:type="spellEnd"/>
+      <w:r>
+        <w:t xml:space="preserve"> utilise </w:t>
       </w:r>
       <w:r>
         <w:t>les mêmes mécanismes</w:t>
@@ -3398,8 +3866,13 @@
       <w:r>
         <w:t xml:space="preserve"> </w:t>
       </w:r>
-      <w:r>
-        <w:t>Turtle.</w:t>
+      <w:proofErr w:type="spellStart"/>
+      <w:r>
+        <w:t>Turtle</w:t>
+      </w:r>
+      <w:proofErr w:type="spellEnd"/>
+      <w:r>
+        <w:t>.</w:t>
       </w:r>
       <w:r>
         <w:t xml:space="preserve"> Elle rajoute de nouvelles spécificités liées à la représentation d’arbres. Le </w:t>
@@ -3424,9 +3897,19 @@
           <w:numId w:val="2"/>
         </w:numPr>
       </w:pPr>
-      <w:r>
-        <w:t>Width reduction</w:t>
-      </w:r>
+      <w:proofErr w:type="spellStart"/>
+      <w:r>
+        <w:t>Width</w:t>
+      </w:r>
+      <w:proofErr w:type="spellEnd"/>
+      <w:r>
+        <w:t xml:space="preserve"> </w:t>
+      </w:r>
+      <w:proofErr w:type="spellStart"/>
+      <w:r>
+        <w:t>reduction</w:t>
+      </w:r>
+      <w:proofErr w:type="spellEnd"/>
     </w:p>
     <w:p>
       <w:pPr>
@@ -3435,9 +3918,19 @@
           <w:numId w:val="2"/>
         </w:numPr>
       </w:pPr>
-      <w:r>
-        <w:t>Length reduction</w:t>
-      </w:r>
+      <w:proofErr w:type="spellStart"/>
+      <w:r>
+        <w:t>Length</w:t>
+      </w:r>
+      <w:proofErr w:type="spellEnd"/>
+      <w:r>
+        <w:t xml:space="preserve"> </w:t>
+      </w:r>
+      <w:proofErr w:type="spellStart"/>
+      <w:r>
+        <w:t>reduction</w:t>
+      </w:r>
+      <w:proofErr w:type="spellEnd"/>
     </w:p>
     <w:p>
       <w:pPr>
@@ -3622,7 +4115,15 @@
         </w:drawing>
       </w:r>
       <w:r>
-        <w:t>Ci-dessous le même screenshot que précédemment avec une branche père et une branche fils avec en plus une feuille.</w:t>
+        <w:t xml:space="preserve">Ci-dessous le même </w:t>
+      </w:r>
+      <w:proofErr w:type="spellStart"/>
+      <w:r>
+        <w:t>screenshot</w:t>
+      </w:r>
+      <w:proofErr w:type="spellEnd"/>
+      <w:r>
+        <w:t xml:space="preserve"> que précédemment avec une branche père et une branche fils avec en plus une feuille.</w:t>
       </w:r>
     </w:p>
     <w:p>
@@ -3635,12 +4136,7 @@
         <w:ind w:left="0"/>
       </w:pPr>
       <w:r>
-        <w:t>Cette nouvelle interpré</w:t>
-      </w:r>
-      <w:bookmarkStart w:id="11" w:name="_GoBack"/>
-      <w:bookmarkEnd w:id="11"/>
-      <w:r>
-        <w:t>tation permet d’obtenir des résultats d’arbres intéressant :</w:t>
+        <w:t>Cette nouvelle interprétation permet d’obtenir des résultats d’arbres intéressant :</w:t>
       </w:r>
     </w:p>
     <w:p>
@@ -3828,10 +4324,42 @@
         <w:ind w:left="0" w:firstLine="720"/>
       </w:pPr>
       <w:r>
-        <w:t xml:space="preserve">Une évolution importante et particulièrement intéressante de l’application actuelle serait de pouvoir utiliser des meshs à la place des objets de base qui sont utilisés actuellement. </w:t>
-      </w:r>
-      <w:r>
-        <w:t>Deux possibilités sont envisageables. La première serait de permettre à l’utilisateur d’utiliser ses propres meshs en les plaçant dans un dossier par exemple. Cette solution est la plus compliquée à mettre en place mais permettrait d’avoir un rendu très varié et de pouvoir, par exemple, représenter tout type d’arbre avec l’interprétation Tree Turtle.</w:t>
+        <w:t xml:space="preserve">Une évolution importante et particulièrement intéressante de l’application actuelle serait de pouvoir utiliser des </w:t>
+      </w:r>
+      <w:proofErr w:type="spellStart"/>
+      <w:r>
+        <w:t>meshs</w:t>
+      </w:r>
+      <w:proofErr w:type="spellEnd"/>
+      <w:r>
+        <w:t xml:space="preserve"> à la place des objets de base qui sont utilisés actuellement. </w:t>
+      </w:r>
+      <w:r>
+        <w:t xml:space="preserve">Deux possibilités sont envisageables. La première serait de permettre à l’utilisateur d’utiliser ses propres </w:t>
+      </w:r>
+      <w:proofErr w:type="spellStart"/>
+      <w:r>
+        <w:t>meshs</w:t>
+      </w:r>
+      <w:proofErr w:type="spellEnd"/>
+      <w:r>
+        <w:t xml:space="preserve"> en les plaçant dans un dossier par exemple. Cette solution est la plus compliquée à mettre en place mais permettrait d’avoir un rendu très varié et de pouvoir, par exemple, représenter tout type d’arbre avec l’interprétation </w:t>
+      </w:r>
+      <w:proofErr w:type="spellStart"/>
+      <w:r>
+        <w:t>Tree</w:t>
+      </w:r>
+      <w:proofErr w:type="spellEnd"/>
+      <w:r>
+        <w:t xml:space="preserve"> </w:t>
+      </w:r>
+      <w:proofErr w:type="spellStart"/>
+      <w:r>
+        <w:t>Turtle</w:t>
+      </w:r>
+      <w:proofErr w:type="spellEnd"/>
+      <w:r>
+        <w:t>.</w:t>
       </w:r>
       <w:r>
         <w:t xml:space="preserve"> </w:t>
@@ -3843,7 +4371,23 @@
         <w:ind w:left="0" w:firstLine="720"/>
       </w:pPr>
       <w:r>
-        <w:t>La deuxième possibilité serait de proposer un échantillon de meshs différents à l’utilisateur. Cette solution serait plus simple à mettre en place que la première sous réserve de trouver un bon échantillon de meshs.</w:t>
+        <w:t xml:space="preserve">La deuxième possibilité serait de proposer un échantillon de </w:t>
+      </w:r>
+      <w:proofErr w:type="spellStart"/>
+      <w:r>
+        <w:t>meshs</w:t>
+      </w:r>
+      <w:proofErr w:type="spellEnd"/>
+      <w:r>
+        <w:t xml:space="preserve"> différents à l’utilisateur. Cette solution serait plus simple à mettre en place que la première sous réserve de trouver un bon échantillon de </w:t>
+      </w:r>
+      <w:proofErr w:type="spellStart"/>
+      <w:r>
+        <w:t>meshs</w:t>
+      </w:r>
+      <w:proofErr w:type="spellEnd"/>
+      <w:r>
+        <w:t>.</w:t>
       </w:r>
     </w:p>
     <w:p>
@@ -3851,7 +4395,23 @@
         <w:ind w:left="0" w:firstLine="720"/>
       </w:pPr>
       <w:r>
-        <w:t>Enfin, l’idéale serait d’avoir les deux. Un échantillon de meshs à proposer à l’utilisateur et la possibilité d’ajouter ses propres meshs dans la liste.</w:t>
+        <w:t xml:space="preserve">Enfin, l’idéale serait d’avoir les deux. Un échantillon de </w:t>
+      </w:r>
+      <w:proofErr w:type="spellStart"/>
+      <w:r>
+        <w:t>meshs</w:t>
+      </w:r>
+      <w:proofErr w:type="spellEnd"/>
+      <w:r>
+        <w:t xml:space="preserve"> à proposer à l’utilisateur et la possibilité d’ajouter ses propres </w:t>
+      </w:r>
+      <w:proofErr w:type="spellStart"/>
+      <w:r>
+        <w:t>meshs</w:t>
+      </w:r>
+      <w:proofErr w:type="spellEnd"/>
+      <w:r>
+        <w:t xml:space="preserve"> dans la liste.</w:t>
       </w:r>
     </w:p>
     <w:p>
@@ -4174,9 +4734,14 @@
       </w:r>
       <w:r>
         <w:lastRenderedPageBreak/>
-        <w:t>Archi/Evolutivité</w:t>
+        <w:t>Archi/</w:t>
+      </w:r>
+      <w:proofErr w:type="spellStart"/>
+      <w:r>
+        <w:t>Evolutivité</w:t>
       </w:r>
       <w:bookmarkEnd w:id="17"/>
+      <w:proofErr w:type="spellEnd"/>
     </w:p>
     <w:p>
       <w:pPr>
@@ -4272,7 +4837,31 @@
         </w:numPr>
       </w:pPr>
       <w:r>
-        <w:t>Il faut rajouter un attribut static int dans la classe Turtle pour chaque nouvelle interprétation de la tortue ajoutée. Il suffit de copier une ligne déjà présente pour une autre interprétation et de prendre un entier non utilisé.</w:t>
+        <w:t xml:space="preserve">Il faut rajouter un attribut </w:t>
+      </w:r>
+      <w:proofErr w:type="spellStart"/>
+      <w:r>
+        <w:t>static</w:t>
+      </w:r>
+      <w:proofErr w:type="spellEnd"/>
+      <w:r>
+        <w:t xml:space="preserve"> </w:t>
+      </w:r>
+      <w:proofErr w:type="spellStart"/>
+      <w:r>
+        <w:t>int</w:t>
+      </w:r>
+      <w:proofErr w:type="spellEnd"/>
+      <w:r>
+        <w:t xml:space="preserve"> dans la classe </w:t>
+      </w:r>
+      <w:proofErr w:type="spellStart"/>
+      <w:r>
+        <w:t>Turtle</w:t>
+      </w:r>
+      <w:proofErr w:type="spellEnd"/>
+      <w:r>
+        <w:t xml:space="preserve"> pour chaque nouvelle interprétation de la tortue ajoutée. Il suffit de copier une ligne déjà présente pour une autre interprétation et de prendre un entier non utilisé.</w:t>
       </w:r>
     </w:p>
     <w:p>
@@ -4283,7 +4872,47 @@
         </w:numPr>
       </w:pPr>
       <w:r>
-        <w:t>La classe de la nouvelle interprétation doit hériter de la classe Turtle et redéfinir les fonctions drawScene, checkSymbols, initParameters et setParameters.</w:t>
+        <w:t xml:space="preserve">La classe de la nouvelle interprétation doit hériter de la classe </w:t>
+      </w:r>
+      <w:proofErr w:type="spellStart"/>
+      <w:r>
+        <w:t>Turtle</w:t>
+      </w:r>
+      <w:proofErr w:type="spellEnd"/>
+      <w:r>
+        <w:t xml:space="preserve"> et redéfinir les fonctions </w:t>
+      </w:r>
+      <w:proofErr w:type="spellStart"/>
+      <w:r>
+        <w:t>drawScene</w:t>
+      </w:r>
+      <w:proofErr w:type="spellEnd"/>
+      <w:r>
+        <w:t xml:space="preserve">, </w:t>
+      </w:r>
+      <w:proofErr w:type="spellStart"/>
+      <w:r>
+        <w:t>checkSymbols</w:t>
+      </w:r>
+      <w:proofErr w:type="spellEnd"/>
+      <w:r>
+        <w:t xml:space="preserve">, </w:t>
+      </w:r>
+      <w:proofErr w:type="spellStart"/>
+      <w:r>
+        <w:t>initParameters</w:t>
+      </w:r>
+      <w:proofErr w:type="spellEnd"/>
+      <w:r>
+        <w:t xml:space="preserve"> et </w:t>
+      </w:r>
+      <w:proofErr w:type="spellStart"/>
+      <w:r>
+        <w:t>setParameters</w:t>
+      </w:r>
+      <w:proofErr w:type="spellEnd"/>
+      <w:r>
+        <w:t>.</w:t>
       </w:r>
     </w:p>
     <w:p>
@@ -4296,11 +4925,21 @@
       <w:r>
         <w:t xml:space="preserve">Afin de permettre à la caméra de se positionner correctement il est important d’appeler la fonction </w:t>
       </w:r>
+      <w:proofErr w:type="spellStart"/>
       <w:r>
         <w:t>updateBoundsCoordinates</w:t>
       </w:r>
-      <w:r>
-        <w:t xml:space="preserve"> après l’ajout d’un objet dans la scène dans la fonction drawScene avec les coordonnées de cet objet.</w:t>
+      <w:proofErr w:type="spellEnd"/>
+      <w:r>
+        <w:t xml:space="preserve"> après l’ajout d’un objet dans la scène dans la fonction </w:t>
+      </w:r>
+      <w:proofErr w:type="spellStart"/>
+      <w:r>
+        <w:t>drawScene</w:t>
+      </w:r>
+      <w:proofErr w:type="spellEnd"/>
+      <w:r>
+        <w:t xml:space="preserve"> avec les coordonnées de cet objet.</w:t>
       </w:r>
     </w:p>
     <w:p>
@@ -4331,7 +4970,23 @@
         <w:t>re mise en place, l’intégration</w:t>
       </w:r>
       <w:r>
-        <w:t xml:space="preserve"> de ses paramètres sera le plus simple possible. Afin d’ajouter un paramètre il suffit d’ajouter deux lignes dans les fonctions initParameters et setParameters de la classe de l’interprétation de la tortue.</w:t>
+        <w:t xml:space="preserve"> de ses paramètres sera le plus simple possible. Afin d’ajouter un paramètre il suffit d’ajouter deux lignes dans les fonctions </w:t>
+      </w:r>
+      <w:proofErr w:type="spellStart"/>
+      <w:r>
+        <w:t>initParameters</w:t>
+      </w:r>
+      <w:proofErr w:type="spellEnd"/>
+      <w:r>
+        <w:t xml:space="preserve"> et </w:t>
+      </w:r>
+      <w:proofErr w:type="spellStart"/>
+      <w:r>
+        <w:t>setParameters</w:t>
+      </w:r>
+      <w:proofErr w:type="spellEnd"/>
+      <w:r>
+        <w:t xml:space="preserve"> de la classe de l’interprétation de la tortue.</w:t>
       </w:r>
     </w:p>
     <w:p>
@@ -4352,13 +5007,69 @@
           <w:lang w:val="en-US"/>
         </w:rPr>
       </w:pPr>
+      <w:proofErr w:type="spellStart"/>
+      <w:proofErr w:type="gramStart"/>
       <w:r>
         <w:rPr>
           <w:rStyle w:val="lev"/>
           <w:b w:val="0"/>
           <w:lang w:val="en-US"/>
         </w:rPr>
-        <w:t>parameters.add(new Parameter("Angle", ParameterType.TYPE_INTEGER, new Integer((int) angle)));</w:t>
+        <w:t>parameters.add</w:t>
+      </w:r>
+      <w:proofErr w:type="spellEnd"/>
+      <w:r>
+        <w:rPr>
+          <w:rStyle w:val="lev"/>
+          <w:b w:val="0"/>
+          <w:lang w:val="en-US"/>
+        </w:rPr>
+        <w:t>(</w:t>
+      </w:r>
+      <w:proofErr w:type="gramEnd"/>
+      <w:r>
+        <w:rPr>
+          <w:rStyle w:val="lev"/>
+          <w:b w:val="0"/>
+          <w:lang w:val="en-US"/>
+        </w:rPr>
+        <w:t xml:space="preserve">new Parameter("Angle", </w:t>
+      </w:r>
+      <w:proofErr w:type="spellStart"/>
+      <w:r>
+        <w:rPr>
+          <w:rStyle w:val="lev"/>
+          <w:b w:val="0"/>
+          <w:lang w:val="en-US"/>
+        </w:rPr>
+        <w:t>ParameterType.TYPE_INTEGER</w:t>
+      </w:r>
+      <w:proofErr w:type="spellEnd"/>
+      <w:r>
+        <w:rPr>
+          <w:rStyle w:val="lev"/>
+          <w:b w:val="0"/>
+          <w:lang w:val="en-US"/>
+        </w:rPr>
+        <w:t>, new Integer((</w:t>
+      </w:r>
+      <w:proofErr w:type="spellStart"/>
+      <w:r>
+        <w:rPr>
+          <w:rStyle w:val="lev"/>
+          <w:b w:val="0"/>
+          <w:lang w:val="en-US"/>
+        </w:rPr>
+        <w:t>int</w:t>
+      </w:r>
+      <w:proofErr w:type="spellEnd"/>
+      <w:r>
+        <w:rPr>
+          <w:rStyle w:val="lev"/>
+          <w:b w:val="0"/>
+          <w:lang w:val="en-US"/>
+        </w:rPr>
+        <w:t>) angle)));</w:t>
       </w:r>
     </w:p>
     <w:p>
@@ -4369,11 +5080,61 @@
           <w:lang w:val="en-US"/>
         </w:rPr>
       </w:pPr>
+      <w:proofErr w:type="gramStart"/>
       <w:r>
         <w:rPr>
           <w:lang w:val="en-US"/>
         </w:rPr>
-        <w:t>angle = ((Integer) parameters.get(0).getValue()).floatValue();</w:t>
+        <w:t>angle</w:t>
+      </w:r>
+      <w:proofErr w:type="gramEnd"/>
+      <w:r>
+        <w:rPr>
+          <w:lang w:val="en-US"/>
+        </w:rPr>
+        <w:t xml:space="preserve"> = ((Integer) </w:t>
+      </w:r>
+      <w:proofErr w:type="spellStart"/>
+      <w:r>
+        <w:rPr>
+          <w:lang w:val="en-US"/>
+        </w:rPr>
+        <w:t>parameters.get</w:t>
+      </w:r>
+      <w:proofErr w:type="spellEnd"/>
+      <w:r>
+        <w:rPr>
+          <w:lang w:val="en-US"/>
+        </w:rPr>
+        <w:t>(0).</w:t>
+      </w:r>
+      <w:proofErr w:type="spellStart"/>
+      <w:r>
+        <w:rPr>
+          <w:lang w:val="en-US"/>
+        </w:rPr>
+        <w:t>getValue</w:t>
+      </w:r>
+      <w:proofErr w:type="spellEnd"/>
+      <w:r>
+        <w:rPr>
+          <w:lang w:val="en-US"/>
+        </w:rPr>
+        <w:t>()).</w:t>
+      </w:r>
+      <w:proofErr w:type="spellStart"/>
+      <w:r>
+        <w:rPr>
+          <w:lang w:val="en-US"/>
+        </w:rPr>
+        <w:t>floatValue</w:t>
+      </w:r>
+      <w:proofErr w:type="spellEnd"/>
+      <w:r>
+        <w:rPr>
+          <w:lang w:val="en-US"/>
+        </w:rPr>
+        <w:t>();</w:t>
       </w:r>
     </w:p>
     <w:p>
@@ -4473,9 +5234,6 @@
     <w:p>
       <w:pPr>
         <w:ind w:left="0"/>
-        <w:rPr>
-          <w:lang w:val="en-US"/>
-        </w:rPr>
       </w:pPr>
     </w:p>
     <w:p>
@@ -4487,20 +5245,33 @@
         </w:rPr>
       </w:pPr>
       <w:r>
-        <w:rPr>
-          <w:lang w:val="en-US"/>
-        </w:rPr>
         <w:br w:type="page"/>
       </w:r>
       <w:bookmarkStart w:id="24" w:name="_Toc354567078"/>
+      <w:proofErr w:type="spellStart"/>
       <w:r>
         <w:rPr>
           <w:lang w:val="en-US"/>
         </w:rPr>
         <w:lastRenderedPageBreak/>
-        <w:t>Gestion de projet</w:t>
+        <w:t>Gestion</w:t>
+      </w:r>
+      <w:proofErr w:type="spellEnd"/>
+      <w:r>
+        <w:rPr>
+          <w:lang w:val="en-US"/>
+        </w:rPr>
+        <w:t xml:space="preserve"> de </w:t>
+      </w:r>
+      <w:proofErr w:type="spellStart"/>
+      <w:r>
+        <w:rPr>
+          <w:lang w:val="en-US"/>
+        </w:rPr>
+        <w:t>projet</w:t>
       </w:r>
       <w:bookmarkEnd w:id="24"/>
+      <w:proofErr w:type="spellEnd"/>
     </w:p>
     <w:p>
       <w:pPr>
@@ -4529,7 +5300,15 @@
         <w:t xml:space="preserve">Afin de gérer nos sources </w:t>
       </w:r>
       <w:r>
-        <w:t xml:space="preserve">nous avons naturellement choisi d’utiliser Git. Il est simple d’utilisation et nous est familier. De plus, l’utilisation de Git permet également d’utiliser le dépôt GitHub qui est très répandu et permet une distribution de l’application gratuitement et rapidement. Notre application est ainsi disponible et libre d’accès à tous. </w:t>
+        <w:t xml:space="preserve">nous avons naturellement choisi d’utiliser Git. Il est simple d’utilisation et nous est familier. De plus, l’utilisation de Git permet également d’utiliser le dépôt </w:t>
+      </w:r>
+      <w:proofErr w:type="spellStart"/>
+      <w:r>
+        <w:t>GitHub</w:t>
+      </w:r>
+      <w:proofErr w:type="spellEnd"/>
+      <w:r>
+        <w:t xml:space="preserve"> qui est très répandu et permet une distribution de l’application gratuitement et rapidement. Notre application est ainsi disponible et libre d’accès à tous. </w:t>
       </w:r>
     </w:p>
     <w:p>
@@ -4610,7 +5389,15 @@
         <w:ind w:left="0" w:firstLine="720"/>
       </w:pPr>
       <w:r>
-        <w:t>Ce diagramme de Gantt présente les fonctionnalités principales qui ont été réalisées au cours de ce projet. Il s’agit d’un diagramme construit avec les dates des commits du dépôt Git.</w:t>
+        <w:t xml:space="preserve">Ce diagramme de Gantt présente les fonctionnalités principales qui ont été réalisées au cours de ce projet. Il s’agit d’un diagramme construit avec les dates des </w:t>
+      </w:r>
+      <w:proofErr w:type="spellStart"/>
+      <w:r>
+        <w:t>commits</w:t>
+      </w:r>
+      <w:proofErr w:type="spellEnd"/>
+      <w:r>
+        <w:t xml:space="preserve"> du dépôt Git.</w:t>
       </w:r>
     </w:p>
     <w:p>
@@ -4703,11 +5490,19 @@
       </w:tabs>
       <w:ind w:left="0"/>
     </w:pPr>
+    <w:proofErr w:type="spellStart"/>
     <w:r>
       <w:rPr>
         <w:color w:val="auto"/>
       </w:rPr>
-      <w:t>Polytech Tours 2012-2013</w:t>
+      <w:t>Polytech</w:t>
+    </w:r>
+    <w:proofErr w:type="spellEnd"/>
+    <w:r>
+      <w:rPr>
+        <w:color w:val="auto"/>
+      </w:rPr>
+      <w:t xml:space="preserve"> Tours 2012-2013</w:t>
     </w:r>
     <w:r>
       <w:rPr>
@@ -4762,7 +5557,7 @@
         <w:noProof/>
         <w:color w:val="auto"/>
       </w:rPr>
-      <w:t>9</w:t>
+      <w:t>6</w:t>
     </w:r>
     <w:r>
       <w:rPr>
@@ -4807,7 +5602,10 @@
       <w:pStyle w:val="En-tte"/>
     </w:pPr>
     <w:r>
-      <w:t xml:space="preserve">Rapprot de projet de réalité virtuelle – </w:t>
+      <w:t>Rappor</w:t>
+    </w:r>
+    <w:r>
+      <w:t xml:space="preserve">t de projet de réalité virtuelle – </w:t>
     </w:r>
     <w:r>
       <w:t>Démonstrateur</w:t>
@@ -5221,6 +6019,118 @@
     </w:lvl>
   </w:abstractNum>
   <w:abstractNum w:abstractNumId="4">
+    <w:nsid w:val="36FA4106"/>
+    <w:multiLevelType w:val="hybridMultilevel"/>
+    <w:tmpl w:val="D6C83FB2"/>
+    <w:lvl w:ilvl="0" w:tplc="7F684B5E">
+      <w:numFmt w:val="bullet"/>
+      <w:lvlText w:val="-"/>
+      <w:lvlJc w:val="left"/>
+      <w:pPr>
+        <w:ind w:left="720" w:hanging="360"/>
+      </w:pPr>
+      <w:rPr>
+        <w:rFonts w:ascii="Calibri" w:eastAsia="Times New Roman" w:hAnsi="Calibri" w:cs="Times New Roman" w:hint="default"/>
+      </w:rPr>
+    </w:lvl>
+    <w:lvl w:ilvl="1" w:tplc="040C0003">
+      <w:start w:val="1"/>
+      <w:numFmt w:val="bullet"/>
+      <w:lvlText w:val="o"/>
+      <w:lvlJc w:val="left"/>
+      <w:pPr>
+        <w:ind w:left="1440" w:hanging="360"/>
+      </w:pPr>
+      <w:rPr>
+        <w:rFonts w:ascii="Courier New" w:hAnsi="Courier New" w:cs="Courier New" w:hint="default"/>
+      </w:rPr>
+    </w:lvl>
+    <w:lvl w:ilvl="2" w:tplc="040C0005" w:tentative="1">
+      <w:start w:val="1"/>
+      <w:numFmt w:val="bullet"/>
+      <w:lvlText w:val=""/>
+      <w:lvlJc w:val="left"/>
+      <w:pPr>
+        <w:ind w:left="2160" w:hanging="360"/>
+      </w:pPr>
+      <w:rPr>
+        <w:rFonts w:ascii="Wingdings" w:hAnsi="Wingdings" w:hint="default"/>
+      </w:rPr>
+    </w:lvl>
+    <w:lvl w:ilvl="3" w:tplc="040C0001" w:tentative="1">
+      <w:start w:val="1"/>
+      <w:numFmt w:val="bullet"/>
+      <w:lvlText w:val=""/>
+      <w:lvlJc w:val="left"/>
+      <w:pPr>
+        <w:ind w:left="2880" w:hanging="360"/>
+      </w:pPr>
+      <w:rPr>
+        <w:rFonts w:ascii="Symbol" w:hAnsi="Symbol" w:hint="default"/>
+      </w:rPr>
+    </w:lvl>
+    <w:lvl w:ilvl="4" w:tplc="040C0003" w:tentative="1">
+      <w:start w:val="1"/>
+      <w:numFmt w:val="bullet"/>
+      <w:lvlText w:val="o"/>
+      <w:lvlJc w:val="left"/>
+      <w:pPr>
+        <w:ind w:left="3600" w:hanging="360"/>
+      </w:pPr>
+      <w:rPr>
+        <w:rFonts w:ascii="Courier New" w:hAnsi="Courier New" w:cs="Courier New" w:hint="default"/>
+      </w:rPr>
+    </w:lvl>
+    <w:lvl w:ilvl="5" w:tplc="040C0005" w:tentative="1">
+      <w:start w:val="1"/>
+      <w:numFmt w:val="bullet"/>
+      <w:lvlText w:val=""/>
+      <w:lvlJc w:val="left"/>
+      <w:pPr>
+        <w:ind w:left="4320" w:hanging="360"/>
+      </w:pPr>
+      <w:rPr>
+        <w:rFonts w:ascii="Wingdings" w:hAnsi="Wingdings" w:hint="default"/>
+      </w:rPr>
+    </w:lvl>
+    <w:lvl w:ilvl="6" w:tplc="040C0001" w:tentative="1">
+      <w:start w:val="1"/>
+      <w:numFmt w:val="bullet"/>
+      <w:lvlText w:val=""/>
+      <w:lvlJc w:val="left"/>
+      <w:pPr>
+        <w:ind w:left="5040" w:hanging="360"/>
+      </w:pPr>
+      <w:rPr>
+        <w:rFonts w:ascii="Symbol" w:hAnsi="Symbol" w:hint="default"/>
+      </w:rPr>
+    </w:lvl>
+    <w:lvl w:ilvl="7" w:tplc="040C0003" w:tentative="1">
+      <w:start w:val="1"/>
+      <w:numFmt w:val="bullet"/>
+      <w:lvlText w:val="o"/>
+      <w:lvlJc w:val="left"/>
+      <w:pPr>
+        <w:ind w:left="5760" w:hanging="360"/>
+      </w:pPr>
+      <w:rPr>
+        <w:rFonts w:ascii="Courier New" w:hAnsi="Courier New" w:cs="Courier New" w:hint="default"/>
+      </w:rPr>
+    </w:lvl>
+    <w:lvl w:ilvl="8" w:tplc="040C0005" w:tentative="1">
+      <w:start w:val="1"/>
+      <w:numFmt w:val="bullet"/>
+      <w:lvlText w:val=""/>
+      <w:lvlJc w:val="left"/>
+      <w:pPr>
+        <w:ind w:left="6480" w:hanging="360"/>
+      </w:pPr>
+      <w:rPr>
+        <w:rFonts w:ascii="Wingdings" w:hAnsi="Wingdings" w:hint="default"/>
+      </w:rPr>
+    </w:lvl>
+  </w:abstractNum>
+  <w:abstractNum w:abstractNumId="5">
     <w:nsid w:val="73165E2C"/>
     <w:multiLevelType w:val="hybridMultilevel"/>
     <w:tmpl w:val="009245DA"/>
@@ -5340,13 +6250,16 @@
     <w:abstractNumId w:val="2"/>
   </w:num>
   <w:num w:numId="3">
-    <w:abstractNumId w:val="4"/>
+    <w:abstractNumId w:val="5"/>
   </w:num>
   <w:num w:numId="4">
     <w:abstractNumId w:val="3"/>
   </w:num>
   <w:num w:numId="5">
     <w:abstractNumId w:val="0"/>
+  </w:num>
+  <w:num w:numId="6">
+    <w:abstractNumId w:val="4"/>
   </w:num>
 </w:numbering>
 </file>
@@ -5746,7 +6659,6 @@
   <w:style w:type="character" w:default="1" w:styleId="Policepardfaut">
     <w:name w:val="Default Paragraph Font"/>
     <w:uiPriority w:val="1"/>
-    <w:semiHidden/>
     <w:unhideWhenUsed/>
   </w:style>
   <w:style w:type="table" w:default="1" w:styleId="TableauNormal">
@@ -6715,7 +7627,6 @@
   <w:style w:type="character" w:default="1" w:styleId="Policepardfaut">
     <w:name w:val="Default Paragraph Font"/>
     <w:uiPriority w:val="1"/>
-    <w:semiHidden/>
     <w:unhideWhenUsed/>
   </w:style>
   <w:style w:type="table" w:default="1" w:styleId="TableauNormal">
@@ -7596,7 +8507,7 @@
 </file>
 
 <file path=customXml/itemProps2.xml><?xml version="1.0" encoding="utf-8"?>
-<ds:datastoreItem xmlns:ds="http://schemas.openxmlformats.org/officeDocument/2006/customXml" ds:itemID="{198FD9B0-2C65-4D27-B524-9FA09C97E6DD}">
+<ds:datastoreItem xmlns:ds="http://schemas.openxmlformats.org/officeDocument/2006/customXml" ds:itemID="{85931FEC-B3AC-4A8C-947B-D1E4BC56BA4F}">
   <ds:schemaRefs>
     <ds:schemaRef ds:uri="http://schemas.openxmlformats.org/officeDocument/2006/bibliography"/>
   </ds:schemaRefs>

</xml_diff>